<commit_message>
update lab 2 solution
</commit_message>
<xml_diff>
--- a/NguyenThiMaiHuong_ITITIU19128_L2.docx
+++ b/NguyenThiMaiHuong_ITITIU19128_L2.docx
@@ -295,7 +295,7 @@
           <w:p>
             <w:pPr>
               <w:spacing w:line="360" w:lineRule="auto"/>
-              <w:jc w:val="right"/>
+              <w:jc w:val="center"/>
               <w:rPr>
                 <w:rFonts w:ascii="Castellar" w:hAnsi="Castellar" w:cs="Times New Roman"/>
                 <w:b/>
@@ -304,6 +304,16 @@
                 <w:szCs w:val="26"/>
               </w:rPr>
             </w:pPr>
+            <w:r>
+              <w:rPr>
+                <w:rFonts w:ascii="Castellar" w:hAnsi="Castellar" w:cs="Times New Roman"/>
+                <w:b/>
+                <w:color w:val="ED7D31" w:themeColor="accent2"/>
+                <w:sz w:val="26"/>
+                <w:szCs w:val="26"/>
+              </w:rPr>
+              <w:t xml:space="preserve">                                      </w:t>
+            </w:r>
             <w:r>
               <w:rPr>
                 <w:rFonts w:ascii="Castellar" w:hAnsi="Castellar" w:cs="Times New Roman"/>
@@ -420,85 +430,6 @@
                 <w:szCs w:val="26"/>
               </w:rPr>
               <w:t>3. Uniform-Cost Search (UCS)</w:t>
-            </w:r>
-          </w:p>
-          <w:p>
-            <w:pPr>
-              <w:spacing w:line="360" w:lineRule="auto"/>
-              <w:rPr>
-                <w:rFonts w:ascii="Times New Roman" w:hAnsi="Times New Roman" w:cs="Times New Roman"/>
-                <w:sz w:val="26"/>
-                <w:szCs w:val="26"/>
-              </w:rPr>
-            </w:pPr>
-            <w:r>
-              <w:rPr>
-                <w:rFonts w:ascii="Times New Roman" w:hAnsi="Times New Roman" w:cs="Times New Roman"/>
-                <w:b/>
-                <w:sz w:val="26"/>
-                <w:szCs w:val="26"/>
-              </w:rPr>
-              <w:t>Part</w:t>
-            </w:r>
-            <w:r>
-              <w:rPr>
-                <w:rFonts w:ascii="Times New Roman" w:hAnsi="Times New Roman" w:cs="Times New Roman"/>
-                <w:b/>
-                <w:sz w:val="26"/>
-                <w:szCs w:val="26"/>
-              </w:rPr>
-              <w:t xml:space="preserve"> 1.</w:t>
-            </w:r>
-            <w:r>
-              <w:rPr>
-                <w:rFonts w:ascii="Times New Roman" w:hAnsi="Times New Roman" w:cs="Times New Roman"/>
-                <w:b/>
-                <w:sz w:val="26"/>
-                <w:szCs w:val="26"/>
-              </w:rPr>
-              <w:t>a</w:t>
-            </w:r>
-            <w:r>
-              <w:rPr>
-                <w:rFonts w:ascii="Times New Roman" w:hAnsi="Times New Roman" w:cs="Times New Roman"/>
-                <w:sz w:val="26"/>
-                <w:szCs w:val="26"/>
-              </w:rPr>
-              <w:t>:</w:t>
-            </w:r>
-            <w:r>
-              <w:rPr>
-                <w:rFonts w:ascii="Times New Roman" w:hAnsi="Times New Roman" w:cs="Times New Roman"/>
-                <w:sz w:val="26"/>
-                <w:szCs w:val="26"/>
-              </w:rPr>
-              <w:t xml:space="preserve"> Behavior o</w:t>
-            </w:r>
-            <w:r>
-              <w:rPr>
-                <w:rFonts w:ascii="Times New Roman" w:hAnsi="Times New Roman" w:cs="Times New Roman"/>
-                <w:sz w:val="26"/>
-                <w:szCs w:val="26"/>
-              </w:rPr>
-              <w:t xml:space="preserve">f </w:t>
-            </w:r>
-            <w:r>
-              <w:rPr>
-                <w:rFonts w:ascii="Times New Roman" w:hAnsi="Times New Roman" w:cs="Times New Roman"/>
-                <w:b/>
-                <w:color w:val="4472C4" w:themeColor="accent1"/>
-                <w:sz w:val="26"/>
-                <w:szCs w:val="26"/>
-              </w:rPr>
-              <w:t>RandomAgent</w:t>
-            </w:r>
-            <w:r>
-              <w:rPr>
-                <w:rFonts w:ascii="Times New Roman" w:hAnsi="Times New Roman" w:cs="Times New Roman"/>
-                <w:sz w:val="26"/>
-                <w:szCs w:val="26"/>
-              </w:rPr>
-              <w:t xml:space="preserve"> from Step 7</w:t>
             </w:r>
           </w:p>
           <w:p>
@@ -534,25 +465,7 @@
                 <w:sz w:val="26"/>
                 <w:szCs w:val="26"/>
               </w:rPr>
-              <w:t xml:space="preserve"> that I have </w:t>
-            </w:r>
-            <w:proofErr w:type="gramStart"/>
-            <w:r>
-              <w:rPr>
-                <w:rFonts w:ascii="Times New Roman" w:hAnsi="Times New Roman" w:cs="Times New Roman"/>
-                <w:sz w:val="26"/>
-                <w:szCs w:val="26"/>
-              </w:rPr>
-              <w:t>imp[</w:t>
-            </w:r>
-            <w:proofErr w:type="gramEnd"/>
-            <w:r>
-              <w:rPr>
-                <w:rFonts w:ascii="Times New Roman" w:hAnsi="Times New Roman" w:cs="Times New Roman"/>
-                <w:sz w:val="26"/>
-                <w:szCs w:val="26"/>
-              </w:rPr>
-              <w:t>lemented in lab 2</w:t>
+              <w:t xml:space="preserve"> that I have implemented in lab 2</w:t>
             </w:r>
             <w:r>
               <w:rPr>
@@ -610,6 +523,16 @@
               </w:rPr>
               <w:t>:</w:t>
             </w:r>
+          </w:p>
+          <w:p>
+            <w:pPr>
+              <w:spacing w:line="360" w:lineRule="auto"/>
+              <w:rPr>
+                <w:rFonts w:ascii="Times New Roman" w:hAnsi="Times New Roman" w:cs="Times New Roman"/>
+                <w:sz w:val="26"/>
+                <w:szCs w:val="26"/>
+              </w:rPr>
+            </w:pPr>
           </w:p>
           <w:tbl>
             <w:tblPr>
@@ -2101,10 +2024,6 @@
           <w:p>
             <w:pPr>
               <w:pStyle w:val="ListParagraph"/>
-              <w:numPr>
-                <w:ilvl w:val="0"/>
-                <w:numId w:val="5"/>
-              </w:numPr>
               <w:spacing w:line="360" w:lineRule="auto"/>
               <w:rPr>
                 <w:rFonts w:ascii="Times New Roman" w:hAnsi="Times New Roman" w:cs="Times New Roman"/>
@@ -2112,70 +2031,6 @@
                 <w:szCs w:val="26"/>
               </w:rPr>
             </w:pPr>
-            <w:r>
-              <w:rPr>
-                <w:rFonts w:ascii="Times New Roman" w:hAnsi="Times New Roman" w:cs="Times New Roman"/>
-                <w:sz w:val="26"/>
-                <w:szCs w:val="26"/>
-              </w:rPr>
-              <w:t xml:space="preserve">In certain conditions, </w:t>
-            </w:r>
-            <w:r>
-              <w:rPr>
-                <w:rFonts w:ascii="Times New Roman" w:hAnsi="Times New Roman" w:cs="Times New Roman"/>
-                <w:sz w:val="26"/>
-                <w:szCs w:val="26"/>
-              </w:rPr>
-              <w:t>DFS is neither complete</w:t>
-            </w:r>
-            <w:r>
-              <w:rPr>
-                <w:rFonts w:ascii="Times New Roman" w:hAnsi="Times New Roman" w:cs="Times New Roman"/>
-                <w:sz w:val="26"/>
-                <w:szCs w:val="26"/>
-              </w:rPr>
-              <w:t xml:space="preserve"> (e.g </w:t>
-            </w:r>
-            <w:r>
-              <w:rPr>
-                <w:rFonts w:ascii="Times New Roman" w:hAnsi="Times New Roman" w:cs="Times New Roman"/>
-                <w:sz w:val="26"/>
-                <w:szCs w:val="26"/>
-              </w:rPr>
-              <w:t>if the</w:t>
-            </w:r>
-            <w:r>
-              <w:rPr>
-                <w:rFonts w:ascii="Times New Roman" w:hAnsi="Times New Roman" w:cs="Times New Roman"/>
-                <w:sz w:val="26"/>
-                <w:szCs w:val="26"/>
-              </w:rPr>
-              <w:t xml:space="preserve"> </w:t>
-            </w:r>
-            <w:r>
-              <w:rPr>
-                <w:rFonts w:ascii="Times New Roman" w:hAnsi="Times New Roman" w:cs="Times New Roman"/>
-                <w:sz w:val="26"/>
-                <w:szCs w:val="26"/>
-              </w:rPr>
-              <w:t>state space graph has cycles) nor optimal whereas the other two are complete</w:t>
-            </w:r>
-            <w:r>
-              <w:rPr>
-                <w:rFonts w:ascii="Times New Roman" w:hAnsi="Times New Roman" w:cs="Times New Roman"/>
-                <w:sz w:val="26"/>
-                <w:szCs w:val="26"/>
-              </w:rPr>
-              <w:t xml:space="preserve"> </w:t>
-            </w:r>
-            <w:r>
-              <w:rPr>
-                <w:rFonts w:ascii="Times New Roman" w:hAnsi="Times New Roman" w:cs="Times New Roman"/>
-                <w:sz w:val="26"/>
-                <w:szCs w:val="26"/>
-              </w:rPr>
-              <w:t>and optimal</w:t>
-            </w:r>
           </w:p>
           <w:p>
             <w:pPr>
@@ -2197,6 +2052,96 @@
                 <w:sz w:val="26"/>
                 <w:szCs w:val="26"/>
               </w:rPr>
+              <w:t xml:space="preserve">In certain conditions, </w:t>
+            </w:r>
+            <w:r>
+              <w:rPr>
+                <w:rFonts w:ascii="Times New Roman" w:hAnsi="Times New Roman" w:cs="Times New Roman"/>
+                <w:sz w:val="26"/>
+                <w:szCs w:val="26"/>
+              </w:rPr>
+              <w:t>DFS is neither complete</w:t>
+            </w:r>
+            <w:r>
+              <w:rPr>
+                <w:rFonts w:ascii="Times New Roman" w:hAnsi="Times New Roman" w:cs="Times New Roman"/>
+                <w:sz w:val="26"/>
+                <w:szCs w:val="26"/>
+              </w:rPr>
+              <w:t xml:space="preserve"> (e.g </w:t>
+            </w:r>
+            <w:r>
+              <w:rPr>
+                <w:rFonts w:ascii="Times New Roman" w:hAnsi="Times New Roman" w:cs="Times New Roman"/>
+                <w:sz w:val="26"/>
+                <w:szCs w:val="26"/>
+              </w:rPr>
+              <w:t>if the</w:t>
+            </w:r>
+            <w:r>
+              <w:rPr>
+                <w:rFonts w:ascii="Times New Roman" w:hAnsi="Times New Roman" w:cs="Times New Roman"/>
+                <w:sz w:val="26"/>
+                <w:szCs w:val="26"/>
+              </w:rPr>
+              <w:t xml:space="preserve"> </w:t>
+            </w:r>
+            <w:r>
+              <w:rPr>
+                <w:rFonts w:ascii="Times New Roman" w:hAnsi="Times New Roman" w:cs="Times New Roman"/>
+                <w:sz w:val="26"/>
+                <w:szCs w:val="26"/>
+              </w:rPr>
+              <w:t>state space graph has cycles) nor optimal whereas the other two are complete</w:t>
+            </w:r>
+            <w:r>
+              <w:rPr>
+                <w:rFonts w:ascii="Times New Roman" w:hAnsi="Times New Roman" w:cs="Times New Roman"/>
+                <w:sz w:val="26"/>
+                <w:szCs w:val="26"/>
+              </w:rPr>
+              <w:t xml:space="preserve"> </w:t>
+            </w:r>
+            <w:r>
+              <w:rPr>
+                <w:rFonts w:ascii="Times New Roman" w:hAnsi="Times New Roman" w:cs="Times New Roman"/>
+                <w:sz w:val="26"/>
+                <w:szCs w:val="26"/>
+              </w:rPr>
+              <w:t>and optimal</w:t>
+            </w:r>
+          </w:p>
+          <w:p>
+            <w:pPr>
+              <w:pStyle w:val="ListParagraph"/>
+              <w:spacing w:line="360" w:lineRule="auto"/>
+              <w:rPr>
+                <w:rFonts w:ascii="Times New Roman" w:hAnsi="Times New Roman" w:cs="Times New Roman"/>
+                <w:sz w:val="26"/>
+                <w:szCs w:val="26"/>
+              </w:rPr>
+            </w:pPr>
+          </w:p>
+          <w:p>
+            <w:pPr>
+              <w:pStyle w:val="ListParagraph"/>
+              <w:numPr>
+                <w:ilvl w:val="0"/>
+                <w:numId w:val="5"/>
+              </w:numPr>
+              <w:spacing w:line="360" w:lineRule="auto"/>
+              <w:rPr>
+                <w:rFonts w:ascii="Times New Roman" w:hAnsi="Times New Roman" w:cs="Times New Roman"/>
+                <w:sz w:val="26"/>
+                <w:szCs w:val="26"/>
+              </w:rPr>
+            </w:pPr>
+            <w:r>
+              <w:rPr>
+                <w:rFonts w:ascii="Times New Roman" w:hAnsi="Times New Roman" w:cs="Times New Roman"/>
+                <w:sz w:val="26"/>
+                <w:szCs w:val="26"/>
+              </w:rPr>
               <w:t xml:space="preserve">I compare these 3 </w:t>
             </w:r>
             <w:r>
@@ -2238,6 +2183,14 @@
                 <w:szCs w:val="26"/>
               </w:rPr>
               <w:t>ness, and optimality as shown in the below table</w:t>
+            </w:r>
+            <w:r>
+              <w:rPr>
+                <w:rFonts w:ascii="Times New Roman" w:hAnsi="Times New Roman" w:cs="Times New Roman"/>
+                <w:sz w:val="26"/>
+                <w:szCs w:val="26"/>
+              </w:rPr>
+              <w:t>:</w:t>
             </w:r>
           </w:p>
           <w:p>
@@ -2827,7 +2780,6 @@
                       <w:szCs w:val="26"/>
                     </w:rPr>
                   </w:pPr>
-                  <w:proofErr w:type="gramStart"/>
                   <w:r>
                     <w:rPr>
                       <w:rFonts w:ascii="Times New Roman" w:hAnsi="Times New Roman" w:cs="Times New Roman"/>
@@ -2836,7 +2788,14 @@
                     </w:rPr>
                     <w:t>Yes</w:t>
                   </w:r>
-                  <w:proofErr w:type="gramEnd"/>
+                  <w:r>
+                    <w:rPr>
+                      <w:rFonts w:ascii="Times New Roman" w:hAnsi="Times New Roman" w:cs="Times New Roman"/>
+                      <w:sz w:val="26"/>
+                      <w:szCs w:val="26"/>
+                    </w:rPr>
+                    <w:t>,</w:t>
+                  </w:r>
                   <w:r>
                     <w:rPr>
                       <w:rFonts w:ascii="Times New Roman" w:hAnsi="Times New Roman" w:cs="Times New Roman"/>
@@ -2889,7 +2848,23 @@
                       <w:sz w:val="26"/>
                       <w:szCs w:val="26"/>
                     </w:rPr>
-                    <w:t>Yes if</w:t>
+                    <w:t>Yes</w:t>
+                  </w:r>
+                  <w:r>
+                    <w:rPr>
+                      <w:rFonts w:ascii="Times New Roman" w:hAnsi="Times New Roman" w:cs="Times New Roman"/>
+                      <w:sz w:val="26"/>
+                      <w:szCs w:val="26"/>
+                    </w:rPr>
+                    <w:t>,</w:t>
+                  </w:r>
+                  <w:r>
+                    <w:rPr>
+                      <w:rFonts w:ascii="Times New Roman" w:hAnsi="Times New Roman" w:cs="Times New Roman"/>
+                      <w:sz w:val="26"/>
+                      <w:szCs w:val="26"/>
+                    </w:rPr>
+                    <w:t xml:space="preserve"> if</w:t>
                   </w:r>
                   <w:r>
                     <w:rPr>
@@ -2899,8 +2874,6 @@
                     </w:rPr>
                     <w:t xml:space="preserve"> there is no negative cost</w:t>
                   </w:r>
-                  <w:bookmarkStart w:id="0" w:name="_GoBack"/>
-                  <w:bookmarkEnd w:id="0"/>
                 </w:p>
               </w:tc>
             </w:tr>
@@ -2979,7 +2952,6 @@
                       <w:szCs w:val="26"/>
                     </w:rPr>
                   </w:pPr>
-                  <w:proofErr w:type="gramStart"/>
                   <w:r>
                     <w:rPr>
                       <w:rFonts w:ascii="Times New Roman" w:hAnsi="Times New Roman" w:cs="Times New Roman"/>
@@ -2988,7 +2960,14 @@
                     </w:rPr>
                     <w:t>Yes</w:t>
                   </w:r>
-                  <w:proofErr w:type="gramEnd"/>
+                  <w:r>
+                    <w:rPr>
+                      <w:rFonts w:ascii="Times New Roman" w:hAnsi="Times New Roman" w:cs="Times New Roman"/>
+                      <w:sz w:val="26"/>
+                      <w:szCs w:val="26"/>
+                    </w:rPr>
+                    <w:t>,</w:t>
+                  </w:r>
                   <w:r>
                     <w:rPr>
                       <w:rFonts w:ascii="Times New Roman" w:hAnsi="Times New Roman" w:cs="Times New Roman"/>
@@ -3054,6 +3033,7 @@
           <w:p>
             <w:pPr>
               <w:spacing w:line="360" w:lineRule="auto"/>
+              <w:ind w:left="360"/>
               <w:rPr>
                 <w:rFonts w:ascii="Times New Roman" w:hAnsi="Times New Roman" w:cs="Times New Roman"/>
                 <w:sz w:val="26"/>
@@ -3066,12 +3046,13 @@
                 <w:sz w:val="26"/>
                 <w:szCs w:val="26"/>
               </w:rPr>
-              <w:t>python pacman.py -l tinyMaze -p SearchAgent -a fn=uniformCostSearch</w:t>
+              <w:t>In which,</w:t>
             </w:r>
           </w:p>
           <w:p>
             <w:pPr>
               <w:spacing w:line="360" w:lineRule="auto"/>
+              <w:ind w:left="360"/>
               <w:rPr>
                 <w:rFonts w:ascii="Times New Roman" w:hAnsi="Times New Roman" w:cs="Times New Roman"/>
                 <w:sz w:val="26"/>
@@ -3084,8 +3065,240 @@
                 <w:sz w:val="26"/>
                 <w:szCs w:val="26"/>
               </w:rPr>
-              <w:t>python pacman.py -l mediumMaze -p SearchAgent -a fn=depthFirstSearch</w:t>
-            </w:r>
+              <w:t xml:space="preserve">              + C is </w:t>
+            </w:r>
+            <w:r>
+              <w:rPr>
+                <w:rFonts w:ascii="Times New Roman" w:hAnsi="Times New Roman" w:cs="Times New Roman"/>
+                <w:sz w:val="26"/>
+                <w:szCs w:val="26"/>
+              </w:rPr>
+              <w:t>the cost of the optimal</w:t>
+            </w:r>
+            <w:r>
+              <w:rPr>
+                <w:rFonts w:ascii="Times New Roman" w:hAnsi="Times New Roman" w:cs="Times New Roman"/>
+                <w:sz w:val="26"/>
+                <w:szCs w:val="26"/>
+              </w:rPr>
+              <w:t xml:space="preserve"> </w:t>
+            </w:r>
+            <w:r>
+              <w:rPr>
+                <w:rFonts w:ascii="Times New Roman" w:hAnsi="Times New Roman" w:cs="Times New Roman"/>
+                <w:sz w:val="26"/>
+                <w:szCs w:val="26"/>
+              </w:rPr>
+              <w:t>solution</w:t>
+            </w:r>
+            <w:r>
+              <w:rPr>
+                <w:rFonts w:ascii="Times New Roman" w:hAnsi="Times New Roman" w:cs="Times New Roman"/>
+                <w:sz w:val="26"/>
+                <w:szCs w:val="26"/>
+              </w:rPr>
+              <w:t>.</w:t>
+            </w:r>
+          </w:p>
+          <w:p>
+            <w:pPr>
+              <w:spacing w:line="360" w:lineRule="auto"/>
+              <w:ind w:left="360"/>
+              <w:rPr>
+                <w:rFonts w:ascii="Times New Roman" w:hAnsi="Times New Roman" w:cs="Times New Roman"/>
+                <w:sz w:val="26"/>
+                <w:szCs w:val="26"/>
+              </w:rPr>
+            </w:pPr>
+            <w:r>
+              <w:rPr>
+                <w:rFonts w:ascii="Times New Roman" w:hAnsi="Times New Roman" w:cs="Times New Roman"/>
+                <w:sz w:val="26"/>
+                <w:szCs w:val="26"/>
+              </w:rPr>
+              <w:t xml:space="preserve">              + </w:t>
+            </w:r>
+            <w:r>
+              <w:rPr>
+                <w:rFonts w:ascii="Times New Roman" w:hAnsi="Times New Roman" w:cs="Times New Roman"/>
+                <w:sz w:val="26"/>
+                <w:szCs w:val="26"/>
+              </w:rPr>
+              <w:t>ε</w:t>
+            </w:r>
+            <w:r>
+              <w:rPr>
+                <w:rFonts w:ascii="Times New Roman" w:hAnsi="Times New Roman" w:cs="Times New Roman"/>
+                <w:sz w:val="26"/>
+                <w:szCs w:val="26"/>
+              </w:rPr>
+              <w:t xml:space="preserve"> is the least cost of actions</w:t>
+            </w:r>
+            <w:r>
+              <w:rPr>
+                <w:rFonts w:ascii="Times New Roman" w:hAnsi="Times New Roman" w:cs="Times New Roman"/>
+                <w:sz w:val="26"/>
+                <w:szCs w:val="26"/>
+              </w:rPr>
+              <w:t>.</w:t>
+            </w:r>
+          </w:p>
+          <w:p>
+            <w:pPr>
+              <w:spacing w:line="360" w:lineRule="auto"/>
+              <w:ind w:left="360"/>
+              <w:rPr>
+                <w:rFonts w:ascii="Times New Roman" w:hAnsi="Times New Roman" w:cs="Times New Roman"/>
+                <w:sz w:val="26"/>
+                <w:szCs w:val="26"/>
+              </w:rPr>
+            </w:pPr>
+            <w:r>
+              <w:rPr>
+                <w:rFonts w:ascii="Times New Roman" w:hAnsi="Times New Roman" w:cs="Times New Roman"/>
+                <w:sz w:val="26"/>
+                <w:szCs w:val="26"/>
+              </w:rPr>
+              <w:t xml:space="preserve">              + </w:t>
+            </w:r>
+            <w:r>
+              <w:rPr>
+                <w:rFonts w:ascii="Times New Roman" w:hAnsi="Times New Roman" w:cs="Times New Roman"/>
+                <w:sz w:val="26"/>
+                <w:szCs w:val="26"/>
+              </w:rPr>
+              <w:t>b</w:t>
+            </w:r>
+            <w:r>
+              <w:rPr>
+                <w:rFonts w:ascii="Times New Roman" w:hAnsi="Times New Roman" w:cs="Times New Roman"/>
+                <w:sz w:val="26"/>
+                <w:szCs w:val="26"/>
+              </w:rPr>
+              <w:t xml:space="preserve"> </w:t>
+            </w:r>
+            <w:r>
+              <w:rPr>
+                <w:rFonts w:ascii="Times New Roman" w:hAnsi="Times New Roman" w:cs="Times New Roman"/>
+                <w:sz w:val="26"/>
+                <w:szCs w:val="26"/>
+              </w:rPr>
+              <w:t>is the branching factor of the search tree</w:t>
+            </w:r>
+            <w:r>
+              <w:rPr>
+                <w:rFonts w:ascii="Times New Roman" w:hAnsi="Times New Roman" w:cs="Times New Roman"/>
+                <w:sz w:val="26"/>
+                <w:szCs w:val="26"/>
+              </w:rPr>
+              <w:t>.</w:t>
+            </w:r>
+          </w:p>
+          <w:p>
+            <w:pPr>
+              <w:spacing w:line="360" w:lineRule="auto"/>
+              <w:ind w:left="360"/>
+              <w:rPr>
+                <w:rFonts w:ascii="Times New Roman" w:hAnsi="Times New Roman" w:cs="Times New Roman"/>
+                <w:sz w:val="26"/>
+                <w:szCs w:val="26"/>
+              </w:rPr>
+            </w:pPr>
+            <w:r>
+              <w:rPr>
+                <w:rFonts w:ascii="Times New Roman" w:hAnsi="Times New Roman" w:cs="Times New Roman"/>
+                <w:sz w:val="26"/>
+                <w:szCs w:val="26"/>
+              </w:rPr>
+              <w:t xml:space="preserve">              + </w:t>
+            </w:r>
+            <w:r>
+              <w:rPr>
+                <w:rFonts w:ascii="Times New Roman" w:hAnsi="Times New Roman" w:cs="Times New Roman"/>
+                <w:sz w:val="26"/>
+                <w:szCs w:val="26"/>
+              </w:rPr>
+              <w:t>m</w:t>
+            </w:r>
+            <w:r>
+              <w:rPr>
+                <w:rFonts w:ascii="Times New Roman" w:hAnsi="Times New Roman" w:cs="Times New Roman"/>
+                <w:sz w:val="26"/>
+                <w:szCs w:val="26"/>
+              </w:rPr>
+              <w:t xml:space="preserve"> </w:t>
+            </w:r>
+            <w:r>
+              <w:rPr>
+                <w:rFonts w:ascii="Times New Roman" w:hAnsi="Times New Roman" w:cs="Times New Roman"/>
+                <w:sz w:val="26"/>
+                <w:szCs w:val="26"/>
+              </w:rPr>
+              <w:t>is the maximum depth of the tree.</w:t>
+            </w:r>
+          </w:p>
+          <w:p>
+            <w:pPr>
+              <w:spacing w:line="360" w:lineRule="auto"/>
+              <w:ind w:left="360"/>
+              <w:rPr>
+                <w:rFonts w:ascii="Times New Roman" w:hAnsi="Times New Roman" w:cs="Times New Roman"/>
+                <w:sz w:val="26"/>
+                <w:szCs w:val="26"/>
+              </w:rPr>
+            </w:pPr>
+            <w:r>
+              <w:rPr>
+                <w:rFonts w:ascii="Times New Roman" w:hAnsi="Times New Roman" w:cs="Times New Roman"/>
+                <w:sz w:val="26"/>
+                <w:szCs w:val="26"/>
+              </w:rPr>
+              <w:t xml:space="preserve">              + </w:t>
+            </w:r>
+            <w:r>
+              <w:rPr>
+                <w:rFonts w:ascii="Times New Roman" w:hAnsi="Times New Roman" w:cs="Times New Roman"/>
+                <w:sz w:val="26"/>
+                <w:szCs w:val="26"/>
+              </w:rPr>
+              <w:t>d</w:t>
+            </w:r>
+            <w:r>
+              <w:rPr>
+                <w:rFonts w:ascii="Times New Roman" w:hAnsi="Times New Roman" w:cs="Times New Roman"/>
+                <w:sz w:val="26"/>
+                <w:szCs w:val="26"/>
+              </w:rPr>
+              <w:t xml:space="preserve"> is the depth at which the</w:t>
+            </w:r>
+            <w:r>
+              <w:rPr>
+                <w:rFonts w:ascii="Times New Roman" w:hAnsi="Times New Roman" w:cs="Times New Roman"/>
+                <w:sz w:val="26"/>
+                <w:szCs w:val="26"/>
+              </w:rPr>
+              <w:t xml:space="preserve"> </w:t>
+            </w:r>
+            <w:r>
+              <w:rPr>
+                <w:rFonts w:ascii="Times New Roman" w:hAnsi="Times New Roman" w:cs="Times New Roman"/>
+                <w:sz w:val="26"/>
+                <w:szCs w:val="26"/>
+              </w:rPr>
+              <w:t>shallowest goal node is situated.</w:t>
+            </w:r>
+          </w:p>
+          <w:p>
+            <w:pPr>
+              <w:spacing w:line="360" w:lineRule="auto"/>
+              <w:rPr>
+                <w:rFonts w:ascii="Times New Roman" w:hAnsi="Times New Roman" w:cs="Times New Roman"/>
+                <w:sz w:val="26"/>
+                <w:szCs w:val="26"/>
+              </w:rPr>
+            </w:pPr>
+            <w:bookmarkStart w:id="0" w:name="_GoBack"/>
+            <w:bookmarkEnd w:id="0"/>
           </w:p>
         </w:tc>
       </w:tr>
@@ -4710,7 +4923,7 @@
 </file>
 
 <file path=customXml/itemProps1.xml><?xml version="1.0" encoding="utf-8"?>
-<ds:datastoreItem xmlns:ds="http://schemas.openxmlformats.org/officeDocument/2006/customXml" ds:itemID="{55E40B8A-950E-4271-B968-25D7628AA79D}">
+<ds:datastoreItem xmlns:ds="http://schemas.openxmlformats.org/officeDocument/2006/customXml" ds:itemID="{E779810E-5901-4AFB-AF26-8F4FFC8FC531}">
   <ds:schemaRefs>
     <ds:schemaRef ds:uri="http://schemas.openxmlformats.org/officeDocument/2006/bibliography"/>
   </ds:schemaRefs>

</xml_diff>